<commit_message>
changes made to final project - when to do and when to not - cherry picking
</commit_message>
<xml_diff>
--- a/Literature/Web_links.docx
+++ b/Literature/Web_links.docx
@@ -9,6 +9,16 @@
             <w:rStyle w:val="Hyperlink"/>
           </w:rPr>
           <w:t>https://www.atlassian.com/git/tutorials/cherry-pick</w:t>
+        </w:r>
+      </w:hyperlink>
+    </w:p>
+    <w:p>
+      <w:hyperlink r:id="rId5" w:history="1">
+        <w:r>
+          <w:rPr>
+            <w:rStyle w:val="Hyperlink"/>
+          </w:rPr>
+          <w:t>https://devblogs.microsoft.com/oldnewthing/20180312-00/?p=98215</w:t>
         </w:r>
       </w:hyperlink>
     </w:p>

</xml_diff>

<commit_message>
commiting before merge with dev_g
</commit_message>
<xml_diff>
--- a/Literature/Web_links.docx
+++ b/Literature/Web_links.docx
@@ -19,6 +19,16 @@
             <w:rStyle w:val="Hyperlink"/>
           </w:rPr>
           <w:t>https://devblogs.microsoft.com/oldnewthing/20180312-00/?p=98215</w:t>
+        </w:r>
+      </w:hyperlink>
+    </w:p>
+    <w:p>
+      <w:hyperlink r:id="rId6" w:history="1">
+        <w:r>
+          <w:rPr>
+            <w:rStyle w:val="Hyperlink"/>
+          </w:rPr>
+          <w:t>https://www.geeksforgeeks.org/git-cherry-pick/?fbclid=IwAR3OBWBL2eJdFBE4fhScrrY_WLzXasJK8BMsxwuuOre3NN3b_Cd4p8oduOc</w:t>
         </w:r>
       </w:hyperlink>
     </w:p>

</xml_diff>